<commit_message>
Merged PR 21733: Gift voucher scanning problem
</commit_message>
<xml_diff>
--- a/Application/src/_Reports/layouts/NpRv VoucherCloud.docx
+++ b/Application/src/_Reports/layouts/NpRv VoucherCloud.docx
@@ -1,6 +1,6 @@
 
 <file path=word/document.xml><?xml version="1.0" encoding="utf-8"?>
-<w:document xmlns:a="http://schemas.openxmlformats.org/drawingml/2006/main" xmlns:a14="http://schemas.microsoft.com/office/drawing/2010/main" xmlns:wpc="http://schemas.microsoft.com/office/word/2010/wordprocessingCanvas" xmlns:cx="http://schemas.microsoft.com/office/drawing/2014/chartex" xmlns:cx1="http://schemas.microsoft.com/office/drawing/2015/9/8/chartex" xmlns:cx2="http://schemas.microsoft.com/office/drawing/2015/10/21/chartex" xmlns:cx3="http://schemas.microsoft.com/office/drawing/2016/5/9/chartex" xmlns:cx4="http://schemas.microsoft.com/office/drawing/2016/5/10/chartex" xmlns:cx5="http://schemas.microsoft.com/office/drawing/2016/5/11/chartex" xmlns:cx6="http://schemas.microsoft.com/office/drawing/2016/5/12/chartex" xmlns:cx7="http://schemas.microsoft.com/office/drawing/2016/5/13/chartex" xmlns:cx8="http://schemas.microsoft.com/office/drawing/2016/5/14/chartex" xmlns:mc="http://schemas.openxmlformats.org/markup-compatibility/2006" xmlns:aink="http://schemas.microsoft.com/office/drawing/2016/ink" xmlns:am3d="http://schemas.microsoft.com/office/drawing/2017/model3d" xmlns:o="urn:schemas-microsoft-com:office:office" xmlns:oel="http://schemas.microsoft.com/office/2019/extlst" xmlns:r="http://schemas.openxmlformats.org/officeDocument/2006/relationships" xmlns:m="http://schemas.openxmlformats.org/officeDocument/2006/math" xmlns:v="urn:schemas-microsoft-com:vml" xmlns:wp14="http://schemas.microsoft.com/office/word/2010/wordprocessingDrawing" xmlns:wp="http://schemas.openxmlformats.org/drawingml/2006/wordprocessingDrawing" xmlns:w10="urn:schemas-microsoft-com:office:word" xmlns:w="http://schemas.openxmlformats.org/wordprocessingml/2006/main" xmlns:w14="http://schemas.microsoft.com/office/word/2010/wordml" xmlns:w15="http://schemas.microsoft.com/office/word/2012/wordml" xmlns:w16cex="http://schemas.microsoft.com/office/word/2018/wordml/cex" xmlns:w16cid="http://schemas.microsoft.com/office/word/2016/wordml/cid" xmlns:w16="http://schemas.microsoft.com/office/word/2018/wordml" xmlns:w16sdtdh="http://schemas.microsoft.com/office/word/2020/wordml/sdtdatahash" xmlns:w16se="http://schemas.microsoft.com/office/word/2015/wordml/symex" xmlns:wpg="http://schemas.microsoft.com/office/word/2010/wordprocessingGroup" xmlns:wpi="http://schemas.microsoft.com/office/word/2010/wordprocessingInk" xmlns:wne="http://schemas.microsoft.com/office/word/2006/wordml" xmlns:wps="http://schemas.microsoft.com/office/word/2010/wordprocessingShape" mc:Ignorable="w14 w15 w16se w16cid w16 w16cex w16sdtdh wp14">
+<w:document xmlns:wpc="http://schemas.microsoft.com/office/word/2010/wordprocessingCanvas" xmlns:cx="http://schemas.microsoft.com/office/drawing/2014/chartex" xmlns:cx1="http://schemas.microsoft.com/office/drawing/2015/9/8/chartex" xmlns:cx2="http://schemas.microsoft.com/office/drawing/2015/10/21/chartex" xmlns:cx3="http://schemas.microsoft.com/office/drawing/2016/5/9/chartex" xmlns:cx4="http://schemas.microsoft.com/office/drawing/2016/5/10/chartex" xmlns:cx5="http://schemas.microsoft.com/office/drawing/2016/5/11/chartex" xmlns:cx6="http://schemas.microsoft.com/office/drawing/2016/5/12/chartex" xmlns:cx7="http://schemas.microsoft.com/office/drawing/2016/5/13/chartex" xmlns:cx8="http://schemas.microsoft.com/office/drawing/2016/5/14/chartex" xmlns:mc="http://schemas.openxmlformats.org/markup-compatibility/2006" xmlns:aink="http://schemas.microsoft.com/office/drawing/2016/ink" xmlns:am3d="http://schemas.microsoft.com/office/drawing/2017/model3d" xmlns:o="urn:schemas-microsoft-com:office:office" xmlns:oel="http://schemas.microsoft.com/office/2019/extlst" xmlns:r="http://schemas.openxmlformats.org/officeDocument/2006/relationships" xmlns:m="http://schemas.openxmlformats.org/officeDocument/2006/math" xmlns:v="urn:schemas-microsoft-com:vml" xmlns:wp14="http://schemas.microsoft.com/office/word/2010/wordprocessingDrawing" xmlns:wp="http://schemas.openxmlformats.org/drawingml/2006/wordprocessingDrawing" xmlns:w10="urn:schemas-microsoft-com:office:word" xmlns:w="http://schemas.openxmlformats.org/wordprocessingml/2006/main" xmlns:w14="http://schemas.microsoft.com/office/word/2010/wordml" xmlns:w15="http://schemas.microsoft.com/office/word/2012/wordml" xmlns:w16cex="http://schemas.microsoft.com/office/word/2018/wordml/cex" xmlns:w16cid="http://schemas.microsoft.com/office/word/2016/wordml/cid" xmlns:w16="http://schemas.microsoft.com/office/word/2018/wordml" xmlns:w16sdtdh="http://schemas.microsoft.com/office/word/2020/wordml/sdtdatahash" xmlns:w16se="http://schemas.microsoft.com/office/word/2015/wordml/symex" xmlns:wpg="http://schemas.microsoft.com/office/word/2010/wordprocessingGroup" xmlns:wpi="http://schemas.microsoft.com/office/word/2010/wordprocessingInk" xmlns:wne="http://schemas.microsoft.com/office/word/2006/wordml" xmlns:wps="http://schemas.microsoft.com/office/word/2010/wordprocessingShape" mc:Ignorable="w14 w15 w16se w16cid w16 w16cex w16sdtdh wp14">
   <w:body>
     <w:p>
       <w:pPr>
@@ -28,7 +28,7 @@
         <mc:AlternateContent>
           <mc:Choice Requires="wps">
             <w:drawing>
-              <wp:anchor distT="45720" distB="45720" distL="114300" distR="114300" simplePos="0" relativeHeight="251661312" behindDoc="0" locked="0" layoutInCell="1" allowOverlap="1" wp14:editId="1A96F3C4" wp14:anchorId="74B8692D">
+              <wp:anchor distT="45720" distB="45720" distL="114300" distR="114300" simplePos="0" relativeHeight="251661312" behindDoc="0" locked="0" layoutInCell="1" allowOverlap="1" wp14:anchorId="74B8692D" wp14:editId="1A96F3C4">
                 <wp:simplePos x="0" y="0"/>
                 <wp:positionH relativeFrom="margin">
                   <wp:posOffset>2195830</wp:posOffset>
@@ -89,11 +89,10 @@
                                 <w:alias w:val="#Nav: /NpRv_Voucher/Amount_NpRvVoucher"/>
                                 <w:tag w:val="#Nav: NPR_NpRv_Voucher_Cloud/6014466"/>
                                 <w:id w:val="1256795636"/>
-                                <w:dataBinding w:prefixMappings="xmlns:ns0='urn:microsoft-dynamics-nav/reports/NPR_NpRv_Voucher_Cloud/6014466/'" w:xpath="/ns0:NavWordReportXmlPart[1]/ns0:NpRv_Voucher[1]/ns0:Amount_NpRvVoucher[1]" w:storeItemID="{3E9C6A6F-B694-4939-AC06-22C51602CA44}"/>
+                                <w:dataBinding w:prefixMappings="xmlns:ns0='urn:microsoft-dynamics-nav/reports/NPR_NpRv_Voucher_Cloud/6014466/'" w:xpath="/ns0:NavWordReportXmlPart[1]/ns0:NpRv_Voucher[1]/ns0:Amount_NpRvVoucher[1]" w:storeItemID="{26795E41-D66E-4872-883E-1315C31AC0C9}"/>
                                 <w:text/>
                               </w:sdtPr>
                               <w:sdtContent>
-                                <w:proofErr w:type="spellStart"/>
                                 <w:r>
                                   <w:rPr>
                                     <w:rFonts w:ascii="Arial" w:hAnsi="Arial" w:cs="Arial"/>
@@ -103,7 +102,6 @@
                                   </w:rPr>
                                   <w:t>Amount_NpRvVoucher</w:t>
                                 </w:r>
-                                <w:proofErr w:type="spellEnd"/>
                               </w:sdtContent>
                             </w:sdt>
                             <w:r>
@@ -155,11 +153,11 @@
           </mc:Choice>
           <mc:Fallback>
             <w:pict>
-              <v:shapetype id="_x0000_t202" coordsize="21600,21600" o:spt="202" path="m,l,21600r21600,l21600,xe" w14:anchorId="74B8692D">
+              <v:shapetype w14:anchorId="74B8692D" id="_x0000_t202" coordsize="21600,21600" o:spt="202" path="m,l,21600r21600,l21600,xe">
                 <v:stroke joinstyle="miter"/>
                 <v:path gradientshapeok="t" o:connecttype="rect"/>
               </v:shapetype>
-              <v:shape id="Text Box 2" style="position:absolute;left:0;text-align:left;margin-left:172.9pt;margin-top:171.15pt;width:241.5pt;height:54.5pt;z-index:251661312;visibility:visible;mso-wrap-style:square;mso-width-percent:0;mso-height-percent:0;mso-wrap-distance-left:9pt;mso-wrap-distance-top:3.6pt;mso-wrap-distance-right:9pt;mso-wrap-distance-bottom:3.6pt;mso-position-horizontal:absolute;mso-position-horizontal-relative:margin;mso-position-vertical:absolute;mso-position-vertical-relative:text;mso-width-percent:0;mso-height-percent:0;mso-width-relative:margin;mso-height-relative:margin;v-text-anchor:top" o:spid="_x0000_s1026" filled="f" stroked="f" type="#_x0000_t202" o:gfxdata="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">
+              <v:shape id="Text Box 2" o:spid="_x0000_s1026" type="#_x0000_t202" style="position:absolute;left:0;text-align:left;margin-left:172.9pt;margin-top:171.15pt;width:241.5pt;height:54.5pt;z-index:251661312;visibility:visible;mso-wrap-style:square;mso-width-percent:0;mso-height-percent:0;mso-wrap-distance-left:9pt;mso-wrap-distance-top:3.6pt;mso-wrap-distance-right:9pt;mso-wrap-distance-bottom:3.6pt;mso-position-horizontal:absolute;mso-position-horizontal-relative:margin;mso-position-vertical:absolute;mso-position-vertical-relative:text;mso-width-percent:0;mso-height-percent:0;mso-width-relative:margin;mso-height-relative:margin;v-text-anchor:top" o:gfxdata="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" filled="f" stroked="f">
                 <v:textbox>
                   <w:txbxContent>
                     <w:p>
@@ -183,11 +181,10 @@
                           <w:alias w:val="#Nav: /NpRv_Voucher/Amount_NpRvVoucher"/>
                           <w:tag w:val="#Nav: NPR_NpRv_Voucher_Cloud/6014466"/>
                           <w:id w:val="1256795636"/>
-                          <w:dataBinding w:prefixMappings="xmlns:ns0='urn:microsoft-dynamics-nav/reports/NPR_NpRv_Voucher_Cloud/6014466/'" w:xpath="/ns0:NavWordReportXmlPart[1]/ns0:NpRv_Voucher[1]/ns0:Amount_NpRvVoucher[1]" w:storeItemID="{3E9C6A6F-B694-4939-AC06-22C51602CA44}"/>
+                          <w:dataBinding w:prefixMappings="xmlns:ns0='urn:microsoft-dynamics-nav/reports/NPR_NpRv_Voucher_Cloud/6014466/'" w:xpath="/ns0:NavWordReportXmlPart[1]/ns0:NpRv_Voucher[1]/ns0:Amount_NpRvVoucher[1]" w:storeItemID="{26795E41-D66E-4872-883E-1315C31AC0C9}"/>
                           <w:text/>
                         </w:sdtPr>
                         <w:sdtContent>
-                          <w:proofErr w:type="spellStart"/>
                           <w:r>
                             <w:rPr>
                               <w:rFonts w:ascii="Arial" w:hAnsi="Arial" w:cs="Arial"/>
@@ -197,7 +194,6 @@
                             </w:rPr>
                             <w:t>Amount_NpRvVoucher</w:t>
                           </w:r>
-                          <w:proofErr w:type="spellEnd"/>
                         </w:sdtContent>
                       </w:sdt>
                       <w:r>
@@ -251,7 +247,7 @@
         <mc:AlternateContent>
           <mc:Choice Requires="wps">
             <w:drawing>
-              <wp:anchor distT="0" distB="0" distL="114300" distR="114300" simplePos="0" relativeHeight="251664384" behindDoc="0" locked="0" layoutInCell="1" allowOverlap="1" wp14:editId="63A78E00" wp14:anchorId="224EAD49">
+              <wp:anchor distT="0" distB="0" distL="114300" distR="114300" simplePos="0" relativeHeight="251664384" behindDoc="0" locked="0" layoutInCell="1" allowOverlap="1" wp14:anchorId="224EAD49" wp14:editId="63A78E00">
                 <wp:simplePos x="0" y="0"/>
                 <wp:positionH relativeFrom="column">
                   <wp:posOffset>4119880</wp:posOffset>
@@ -367,11 +363,10 @@
                                 <w:alias w:val="#Nav: /NpRv_Voucher/EndingDate_DateFormat"/>
                                 <w:tag w:val="#Nav: NPR_NpRv_Voucher_Cloud/6014466"/>
                                 <w:id w:val="1374122271"/>
-                                <w:dataBinding w:prefixMappings="xmlns:ns0='urn:microsoft-dynamics-nav/reports/NPR_NpRv_Voucher_Cloud/6014466/'" w:xpath="/ns0:NavWordReportXmlPart[1]/ns0:NpRv_Voucher[1]/ns0:EndingDate_DateFormat[1]" w:storeItemID="{3E9C6A6F-B694-4939-AC06-22C51602CA44}"/>
+                                <w:dataBinding w:prefixMappings="xmlns:ns0='urn:microsoft-dynamics-nav/reports/NPR_NpRv_Voucher_Cloud/6014466/'" w:xpath="/ns0:NavWordReportXmlPart[1]/ns0:NpRv_Voucher[1]/ns0:EndingDate_DateFormat[1]" w:storeItemID="{26795E41-D66E-4872-883E-1315C31AC0C9}"/>
                                 <w:text/>
                               </w:sdtPr>
                               <w:sdtContent>
-                                <w:proofErr w:type="spellStart"/>
                                 <w:r>
                                   <w:rPr>
                                     <w:rFonts w:ascii="Arial" w:hAnsi="Arial" w:cs="Arial"/>
@@ -384,7 +379,6 @@
                                   </w:rPr>
                                   <w:t>EndingDate_DateFormat</w:t>
                                 </w:r>
-                                <w:proofErr w:type="spellEnd"/>
                               </w:sdtContent>
                             </w:sdt>
                           </w:p>
@@ -410,7 +404,7 @@
           </mc:Choice>
           <mc:Fallback>
             <w:pict>
-              <v:shape id="Text Box 11" style="position:absolute;left:0;text-align:left;margin-left:324.4pt;margin-top:-13.1pt;width:131.2pt;height:57pt;z-index:251664384;visibility:visible;mso-wrap-style:square;mso-width-percent:0;mso-height-percent:0;mso-wrap-distance-left:9pt;mso-wrap-distance-top:0;mso-wrap-distance-right:9pt;mso-wrap-distance-bottom:0;mso-position-horizontal:absolute;mso-position-horizontal-relative:text;mso-position-vertical:absolute;mso-position-vertical-relative:text;mso-width-percent:0;mso-height-percent:0;mso-width-relative:margin;mso-height-relative:margin;v-text-anchor:top" o:spid="_x0000_s1027" filled="f" stroked="f" strokeweight=".5pt" type="#_x0000_t202" o:gfxdata="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" w14:anchorId="224EAD49">
+              <v:shape w14:anchorId="224EAD49" id="Text Box 11" o:spid="_x0000_s1027" type="#_x0000_t202" style="position:absolute;left:0;text-align:left;margin-left:324.4pt;margin-top:-13.1pt;width:131.2pt;height:57pt;z-index:251664384;visibility:visible;mso-wrap-style:square;mso-width-percent:0;mso-height-percent:0;mso-wrap-distance-left:9pt;mso-wrap-distance-top:0;mso-wrap-distance-right:9pt;mso-wrap-distance-bottom:0;mso-position-horizontal:absolute;mso-position-horizontal-relative:text;mso-position-vertical:absolute;mso-position-vertical-relative:text;mso-width-percent:0;mso-height-percent:0;mso-width-relative:margin;mso-height-relative:margin;v-text-anchor:top" o:gfxdata="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" filled="f" stroked="f" strokeweight=".5pt">
                 <v:textbox>
                   <w:txbxContent>
                     <w:p>
@@ -497,11 +491,10 @@
                           <w:alias w:val="#Nav: /NpRv_Voucher/EndingDate_DateFormat"/>
                           <w:tag w:val="#Nav: NPR_NpRv_Voucher_Cloud/6014466"/>
                           <w:id w:val="1374122271"/>
-                          <w:dataBinding w:prefixMappings="xmlns:ns0='urn:microsoft-dynamics-nav/reports/NPR_NpRv_Voucher_Cloud/6014466/'" w:xpath="/ns0:NavWordReportXmlPart[1]/ns0:NpRv_Voucher[1]/ns0:EndingDate_DateFormat[1]" w:storeItemID="{3E9C6A6F-B694-4939-AC06-22C51602CA44}"/>
+                          <w:dataBinding w:prefixMappings="xmlns:ns0='urn:microsoft-dynamics-nav/reports/NPR_NpRv_Voucher_Cloud/6014466/'" w:xpath="/ns0:NavWordReportXmlPart[1]/ns0:NpRv_Voucher[1]/ns0:EndingDate_DateFormat[1]" w:storeItemID="{26795E41-D66E-4872-883E-1315C31AC0C9}"/>
                           <w:text/>
                         </w:sdtPr>
                         <w:sdtContent>
-                          <w:proofErr w:type="spellStart"/>
                           <w:r>
                             <w:rPr>
                               <w:rFonts w:ascii="Arial" w:hAnsi="Arial" w:cs="Arial"/>
@@ -514,7 +507,6 @@
                             </w:rPr>
                             <w:t>EndingDate_DateFormat</w:t>
                           </w:r>
-                          <w:proofErr w:type="spellEnd"/>
                         </w:sdtContent>
                       </w:sdt>
                     </w:p>
@@ -538,7 +530,7 @@
         <mc:AlternateContent>
           <mc:Choice Requires="wps">
             <w:drawing>
-              <wp:anchor distT="0" distB="0" distL="114300" distR="114300" simplePos="0" relativeHeight="251662336" behindDoc="0" locked="0" layoutInCell="1" allowOverlap="1" wp14:editId="5B30EAB8" wp14:anchorId="7E61A61B">
+              <wp:anchor distT="0" distB="0" distL="114300" distR="114300" simplePos="0" relativeHeight="251662336" behindDoc="0" locked="0" layoutInCell="1" allowOverlap="1" wp14:anchorId="7E61A61B" wp14:editId="5B30EAB8">
                 <wp:simplePos x="0" y="0"/>
                 <wp:positionH relativeFrom="column">
                   <wp:posOffset>2243456</wp:posOffset>
@@ -642,11 +634,10 @@
                                 <w:alias w:val="#Nav: /NpRv_Voucher/IssuedDate_DateFormat"/>
                                 <w:tag w:val="#Nav: NPR_NpRv_Voucher_Cloud/6014466"/>
                                 <w:id w:val="-372307081"/>
-                                <w:dataBinding w:prefixMappings="xmlns:ns0='urn:microsoft-dynamics-nav/reports/NPR_NpRv_Voucher_Cloud/6014466/'" w:xpath="/ns0:NavWordReportXmlPart[1]/ns0:NpRv_Voucher[1]/ns0:IssuedDate_DateFormat[1]" w:storeItemID="{3E9C6A6F-B694-4939-AC06-22C51602CA44}"/>
+                                <w:dataBinding w:prefixMappings="xmlns:ns0='urn:microsoft-dynamics-nav/reports/NPR_NpRv_Voucher_Cloud/6014466/'" w:xpath="/ns0:NavWordReportXmlPart[1]/ns0:NpRv_Voucher[1]/ns0:IssuedDate_DateFormat[1]" w:storeItemID="{26795E41-D66E-4872-883E-1315C31AC0C9}"/>
                                 <w:text/>
                               </w:sdtPr>
                               <w:sdtContent>
-                                <w:proofErr w:type="spellStart"/>
                                 <w:r>
                                   <w:rPr>
                                     <w:rFonts w:ascii="Arial" w:hAnsi="Arial" w:cs="Arial"/>
@@ -659,7 +650,6 @@
                                   </w:rPr>
                                   <w:t>IssuedDate_DateFormat</w:t>
                                 </w:r>
-                                <w:proofErr w:type="spellEnd"/>
                               </w:sdtContent>
                             </w:sdt>
                           </w:p>
@@ -686,7 +676,7 @@
           </mc:Choice>
           <mc:Fallback>
             <w:pict>
-              <v:shape id="Text Box 9" style="position:absolute;left:0;text-align:left;margin-left:176.65pt;margin-top:-13.85pt;width:113pt;height:52.5pt;z-index:251662336;visibility:visible;mso-wrap-style:square;mso-width-percent:0;mso-height-percent:0;mso-wrap-distance-left:9pt;mso-wrap-distance-top:0;mso-wrap-distance-right:9pt;mso-wrap-distance-bottom:0;mso-position-horizontal:absolute;mso-position-horizontal-relative:text;mso-position-vertical:absolute;mso-position-vertical-relative:text;mso-width-percent:0;mso-height-percent:0;mso-width-relative:margin;mso-height-relative:margin;v-text-anchor:top" o:spid="_x0000_s1028" filled="f" stroked="f" strokeweight=".5pt" type="#_x0000_t202" o:gfxdata="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" w14:anchorId="7E61A61B">
+              <v:shape w14:anchorId="7E61A61B" id="Text Box 9" o:spid="_x0000_s1028" type="#_x0000_t202" style="position:absolute;left:0;text-align:left;margin-left:176.65pt;margin-top:-13.85pt;width:113pt;height:52.5pt;z-index:251662336;visibility:visible;mso-wrap-style:square;mso-width-percent:0;mso-height-percent:0;mso-wrap-distance-left:9pt;mso-wrap-distance-top:0;mso-wrap-distance-right:9pt;mso-wrap-distance-bottom:0;mso-position-horizontal:absolute;mso-position-horizontal-relative:text;mso-position-vertical:absolute;mso-position-vertical-relative:text;mso-width-percent:0;mso-height-percent:0;mso-width-relative:margin;mso-height-relative:margin;v-text-anchor:top" o:gfxdata="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" filled="f" stroked="f" strokeweight=".5pt">
                 <v:textbox>
                   <w:txbxContent>
                     <w:p>
@@ -761,11 +751,10 @@
                           <w:alias w:val="#Nav: /NpRv_Voucher/IssuedDate_DateFormat"/>
                           <w:tag w:val="#Nav: NPR_NpRv_Voucher_Cloud/6014466"/>
                           <w:id w:val="-372307081"/>
-                          <w:dataBinding w:prefixMappings="xmlns:ns0='urn:microsoft-dynamics-nav/reports/NPR_NpRv_Voucher_Cloud/6014466/'" w:xpath="/ns0:NavWordReportXmlPart[1]/ns0:NpRv_Voucher[1]/ns0:IssuedDate_DateFormat[1]" w:storeItemID="{3E9C6A6F-B694-4939-AC06-22C51602CA44}"/>
+                          <w:dataBinding w:prefixMappings="xmlns:ns0='urn:microsoft-dynamics-nav/reports/NPR_NpRv_Voucher_Cloud/6014466/'" w:xpath="/ns0:NavWordReportXmlPart[1]/ns0:NpRv_Voucher[1]/ns0:IssuedDate_DateFormat[1]" w:storeItemID="{26795E41-D66E-4872-883E-1315C31AC0C9}"/>
                           <w:text/>
                         </w:sdtPr>
                         <w:sdtContent>
-                          <w:proofErr w:type="spellStart"/>
                           <w:r>
                             <w:rPr>
                               <w:rFonts w:ascii="Arial" w:hAnsi="Arial" w:cs="Arial"/>
@@ -778,7 +767,6 @@
                             </w:rPr>
                             <w:t>IssuedDate_DateFormat</w:t>
                           </w:r>
-                          <w:proofErr w:type="spellEnd"/>
                         </w:sdtContent>
                       </w:sdt>
                     </w:p>
@@ -802,7 +790,7 @@
         <mc:AlternateContent>
           <mc:Choice Requires="wps">
             <w:drawing>
-              <wp:anchor distT="114935" distB="114935" distL="114300" distR="114300" simplePos="0" relativeHeight="251659264" behindDoc="0" locked="0" layoutInCell="1" allowOverlap="0" wp14:editId="20094F93" wp14:anchorId="12DB0D5E">
+              <wp:anchor distT="114935" distB="114935" distL="114300" distR="114300" simplePos="0" relativeHeight="251659264" behindDoc="0" locked="0" layoutInCell="1" allowOverlap="0" wp14:anchorId="12DB0D5E" wp14:editId="20094F93">
                 <wp:simplePos x="0" y="0"/>
                 <wp:positionH relativeFrom="margin">
                   <wp:align>left</wp:align>
@@ -913,7 +901,7 @@
                               <w:alias w:val="#Nav: /NpRv_Voucher/Voucher_Type/VoucherTypeDescription"/>
                               <w:tag w:val="#Nav: NPR_NpRv_Voucher_Cloud/6014466"/>
                               <w:id w:val="-286121070"/>
-                              <w:dataBinding w:prefixMappings="xmlns:ns0='urn:microsoft-dynamics-nav/reports/NPR_NpRv_Voucher_Cloud/6014466/'" w:xpath="/ns0:NavWordReportXmlPart[1]/ns0:NpRv_Voucher[1]/ns0:Voucher_Type[1]/ns0:VoucherTypeDescription[1]" w:storeItemID="{3E9C6A6F-B694-4939-AC06-22C51602CA44}"/>
+                              <w:dataBinding w:prefixMappings="xmlns:ns0='urn:microsoft-dynamics-nav/reports/NPR_NpRv_Voucher_Cloud/6014466/'" w:xpath="/ns0:NavWordReportXmlPart[1]/ns0:NpRv_Voucher[1]/ns0:Voucher_Type[1]/ns0:VoucherTypeDescription[1]" w:storeItemID="{26795E41-D66E-4872-883E-1315C31AC0C9}"/>
                               <w:text/>
                             </w:sdtPr>
                             <w:sdtContent>
@@ -931,7 +919,6 @@
                                     <w:lang w:val="sr-Latn-RS"/>
                                   </w:rPr>
                                 </w:pPr>
-                                <w:proofErr w:type="spellStart"/>
                                 <w:r>
                                   <w:rPr>
                                     <w:rFonts w:ascii="Arial" w:hAnsi="Arial" w:cs="Arial"/>
@@ -943,7 +930,6 @@
                                   </w:rPr>
                                   <w:t>VoucherTypeDescription</w:t>
                                 </w:r>
-                                <w:proofErr w:type="spellEnd"/>
                               </w:p>
                             </w:sdtContent>
                           </w:sdt>
@@ -975,7 +961,7 @@
                               <w:alias w:val="#Nav: /NpRv_Voucher/ReferenceNo_NpRvVoucher"/>
                               <w:tag w:val="#Nav: NPR_NpRv_Voucher_Cloud/6014466"/>
                               <w:id w:val="488063825"/>
-                              <w:dataBinding w:prefixMappings="xmlns:ns0='urn:microsoft-dynamics-nav/reports/NPR_NpRv_Voucher_Cloud/6014466/'" w:xpath="/ns0:NavWordReportXmlPart[1]/ns0:NpRv_Voucher[1]/ns0:ReferenceNo_NpRvVoucher[1]" w:storeItemID="{3E9C6A6F-B694-4939-AC06-22C51602CA44}"/>
+                              <w:dataBinding w:prefixMappings="xmlns:ns0='urn:microsoft-dynamics-nav/reports/NPR_NpRv_Voucher_Cloud/6014466/'" w:xpath="/ns0:NavWordReportXmlPart[1]/ns0:NpRv_Voucher[1]/ns0:ReferenceNo_NpRvVoucher[1]" w:storeItemID="{26795E41-D66E-4872-883E-1315C31AC0C9}"/>
                               <w:text/>
                             </w:sdtPr>
                             <w:sdtContent>
@@ -994,7 +980,6 @@
                                     <w:lang w:val="sr-Latn-RS"/>
                                   </w:rPr>
                                 </w:pPr>
-                                <w:proofErr w:type="spellStart"/>
                                 <w:r>
                                   <w:rPr>
                                     <w:rFonts w:ascii="Segoe UI Light" w:hAnsi="Segoe UI Light" w:cs="Segoe UI Light"/>
@@ -1007,7 +992,6 @@
                                   </w:rPr>
                                   <w:t>ReferenceNo_NpRvVoucher</w:t>
                                 </w:r>
-                                <w:proofErr w:type="spellEnd"/>
                               </w:p>
                             </w:sdtContent>
                           </w:sdt>
@@ -1064,22 +1048,22 @@
                           <w:sdt>
                             <w:sdtPr>
                               <w:rPr>
-                                <w:rFonts w:ascii="IDAUtomationC128M" w:hAnsi="IDAUtomationC128M" w:cs="Segoe UI Light"/>
+                                <w:rFonts w:ascii="IDAUtomationC39M" w:hAnsi="IDAUtomationC39M" w:cs="Segoe UI Light"/>
                                 <w:b/>
                                 <w:bCs/>
                                 <w:caps/>
+                                <w:color w:val="000000" w:themeColor="text1"/>
                                 <w:spacing w:val="20"/>
                                 <w:position w:val="20"/>
                                 <w:sz w:val="28"/>
                                 <w:szCs w:val="28"/>
                                 <w:lang w:val="sr-Latn-RS"/>
                               </w:rPr>
-                              <w:id w:val="-958181848"/>
-                              <w:showingPlcHdr/>
-                              <w:dataBinding w:prefixMappings="xmlns:ns0='urn:microsoft-dynamics-nav/reports/NPR_NpRv_Voucher_Cloud/6014466/'" w:xpath="/ns0:NavWordReportXmlPart[1]/ns0:NpRv_Voucher[1]/ns0:Barcode_NpRvVoucher[1]" w:storeItemID="{3E9C6A6F-B694-4939-AC06-22C51602CA44}"/>
-                              <w:text/>
                               <w:alias w:val="#Nav: /NpRv_Voucher/Barcode_NpRvVoucher"/>
                               <w:tag w:val="#Nav: NPR_NpRv_Voucher_Cloud/6014466"/>
+                              <w:id w:val="-958181848"/>
+                              <w:dataBinding w:prefixMappings="xmlns:ns0='urn:microsoft-dynamics-nav/reports/NPR_NpRv_Voucher_Cloud/6014466/'" w:xpath="/ns0:NavWordReportXmlPart[1]/ns0:NpRv_Voucher[1]/ns0:Barcode_NpRvVoucher[1]" w:storeItemID="{26795E41-D66E-4872-883E-1315C31AC0C9}"/>
+                              <w:text/>
                             </w:sdtPr>
                             <w:sdtContent>
                               <w:p>
@@ -1100,11 +1084,18 @@
                                 </w:pPr>
                                 <w:r>
                                   <w:rPr>
-                                    <w:rStyle w:val="PlaceholderText"/>
-                                    <w:rFonts w:ascii="IDAUtomationC128M" w:hAnsi="IDAUtomationC128M"/>
-                                    <w:color w:val="FFFFFF" w:themeColor="background1"/>
+                                    <w:rFonts w:ascii="IDAUtomationC39M" w:hAnsi="IDAUtomationC39M" w:cs="Segoe UI Light"/>
+                                    <w:b/>
+                                    <w:bCs/>
+                                    <w:caps/>
+                                    <w:color w:val="000000" w:themeColor="text1"/>
+                                    <w:spacing w:val="20"/>
+                                    <w:position w:val="20"/>
+                                    <w:sz w:val="28"/>
+                                    <w:szCs w:val="28"/>
+                                    <w:lang w:val="sr-Latn-RS"/>
                                   </w:rPr>
-                                  <w:t>Click or tap here to enter text.</w:t>
+                                  <w:t>Barcode_NpRvVoucher</w:t>
                                 </w:r>
                               </w:p>
                             </w:sdtContent>
@@ -1193,13 +1184,9 @@
           </mc:Choice>
           <mc:Fallback>
             <w:pict>
-              <v:shapetype id="_x0000_t202" coordsize="21600,21600" o:spt="202" path="m,l,21600r21600,l21600,xe" w14:anchorId="12DB0D5E">
-                <v:stroke joinstyle="miter"/>
-                <v:path gradientshapeok="t" o:connecttype="rect"/>
-              </v:shapetype>
-              <v:shape id="_x0000_s1029" style="position:absolute;left:0;text-align:left;margin-left:0;margin-top:53.05pt;width:453pt;height:323.15pt;z-index:251659264;visibility:visible;mso-wrap-style:square;mso-width-percent:0;mso-height-percent:0;mso-wrap-distance-left:9pt;mso-wrap-distance-top:9.05pt;mso-wrap-distance-right:9pt;mso-wrap-distance-bottom:9.05pt;mso-position-horizontal:left;mso-position-horizontal-relative:margin;mso-position-vertical:absolute;mso-position-vertical-relative:page;mso-width-percent:0;mso-height-percent:0;mso-width-relative:margin;mso-height-relative:margin;v-text-anchor:top" o:allowoverlap="f" stroked="f" type="#_x0000_t202" o:gfxdata="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">
-                <v:fill type="frame" o:title="" recolor="t" rotate="t" r:id="rId7"/>
-                <v:shadow on="t" color="black" opacity="26214f" offset=".74836mm,.74836mm" origin="-.5,-.5"/>
+              <v:shape w14:anchorId="12DB0D5E" id="_x0000_s1029" type="#_x0000_t202" style="position:absolute;left:0;text-align:left;margin-left:0;margin-top:53.05pt;width:453pt;height:323.15pt;z-index:251659264;visibility:visible;mso-wrap-style:square;mso-width-percent:0;mso-height-percent:0;mso-wrap-distance-left:9pt;mso-wrap-distance-top:9.05pt;mso-wrap-distance-right:9pt;mso-wrap-distance-bottom:9.05pt;mso-position-horizontal:left;mso-position-horizontal-relative:margin;mso-position-vertical:absolute;mso-position-vertical-relative:page;mso-width-percent:0;mso-height-percent:0;mso-width-relative:margin;mso-height-relative:margin;v-text-anchor:top" o:gfxdata="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" o:allowoverlap="f" stroked="f">
+                <v:fill r:id="rId7" o:title="" recolor="t" rotate="t" type="frame"/>
+                <v:shadow on="t" color="black" opacity="26214f" origin="-.5,-.5" offset=".74836mm,.74836mm"/>
                 <v:textbox>
                   <w:txbxContent>
                     <w:p>
@@ -1254,7 +1241,7 @@
                         <w:alias w:val="#Nav: /NpRv_Voucher/Voucher_Type/VoucherTypeDescription"/>
                         <w:tag w:val="#Nav: NPR_NpRv_Voucher_Cloud/6014466"/>
                         <w:id w:val="-286121070"/>
-                        <w:dataBinding w:prefixMappings="xmlns:ns0='urn:microsoft-dynamics-nav/reports/NPR_NpRv_Voucher_Cloud/6014466/'" w:xpath="/ns0:NavWordReportXmlPart[1]/ns0:NpRv_Voucher[1]/ns0:Voucher_Type[1]/ns0:VoucherTypeDescription[1]" w:storeItemID="{3E9C6A6F-B694-4939-AC06-22C51602CA44}"/>
+                        <w:dataBinding w:prefixMappings="xmlns:ns0='urn:microsoft-dynamics-nav/reports/NPR_NpRv_Voucher_Cloud/6014466/'" w:xpath="/ns0:NavWordReportXmlPart[1]/ns0:NpRv_Voucher[1]/ns0:Voucher_Type[1]/ns0:VoucherTypeDescription[1]" w:storeItemID="{26795E41-D66E-4872-883E-1315C31AC0C9}"/>
                         <w:text/>
                       </w:sdtPr>
                       <w:sdtContent>
@@ -1272,7 +1259,6 @@
                               <w:lang w:val="sr-Latn-RS"/>
                             </w:rPr>
                           </w:pPr>
-                          <w:proofErr w:type="spellStart"/>
                           <w:r>
                             <w:rPr>
                               <w:rFonts w:ascii="Arial" w:hAnsi="Arial" w:cs="Arial"/>
@@ -1284,7 +1270,6 @@
                             </w:rPr>
                             <w:t>VoucherTypeDescription</w:t>
                           </w:r>
-                          <w:proofErr w:type="spellEnd"/>
                         </w:p>
                       </w:sdtContent>
                     </w:sdt>
@@ -1316,7 +1301,7 @@
                         <w:alias w:val="#Nav: /NpRv_Voucher/ReferenceNo_NpRvVoucher"/>
                         <w:tag w:val="#Nav: NPR_NpRv_Voucher_Cloud/6014466"/>
                         <w:id w:val="488063825"/>
-                        <w:dataBinding w:prefixMappings="xmlns:ns0='urn:microsoft-dynamics-nav/reports/NPR_NpRv_Voucher_Cloud/6014466/'" w:xpath="/ns0:NavWordReportXmlPart[1]/ns0:NpRv_Voucher[1]/ns0:ReferenceNo_NpRvVoucher[1]" w:storeItemID="{3E9C6A6F-B694-4939-AC06-22C51602CA44}"/>
+                        <w:dataBinding w:prefixMappings="xmlns:ns0='urn:microsoft-dynamics-nav/reports/NPR_NpRv_Voucher_Cloud/6014466/'" w:xpath="/ns0:NavWordReportXmlPart[1]/ns0:NpRv_Voucher[1]/ns0:ReferenceNo_NpRvVoucher[1]" w:storeItemID="{26795E41-D66E-4872-883E-1315C31AC0C9}"/>
                         <w:text/>
                       </w:sdtPr>
                       <w:sdtContent>
@@ -1335,7 +1320,6 @@
                               <w:lang w:val="sr-Latn-RS"/>
                             </w:rPr>
                           </w:pPr>
-                          <w:proofErr w:type="spellStart"/>
                           <w:r>
                             <w:rPr>
                               <w:rFonts w:ascii="Segoe UI Light" w:hAnsi="Segoe UI Light" w:cs="Segoe UI Light"/>
@@ -1348,7 +1332,6 @@
                             </w:rPr>
                             <w:t>ReferenceNo_NpRvVoucher</w:t>
                           </w:r>
-                          <w:proofErr w:type="spellEnd"/>
                         </w:p>
                       </w:sdtContent>
                     </w:sdt>
@@ -1405,22 +1388,22 @@
                     <w:sdt>
                       <w:sdtPr>
                         <w:rPr>
-                          <w:rFonts w:ascii="IDAUtomationC128M" w:hAnsi="IDAUtomationC128M" w:cs="Segoe UI Light"/>
+                          <w:rFonts w:ascii="IDAUtomationC39M" w:hAnsi="IDAUtomationC39M" w:cs="Segoe UI Light"/>
                           <w:b/>
                           <w:bCs/>
                           <w:caps/>
+                          <w:color w:val="000000" w:themeColor="text1"/>
                           <w:spacing w:val="20"/>
                           <w:position w:val="20"/>
                           <w:sz w:val="28"/>
                           <w:szCs w:val="28"/>
                           <w:lang w:val="sr-Latn-RS"/>
                         </w:rPr>
-                        <w:id w:val="-958181848"/>
-                        <w:showingPlcHdr/>
-                        <w:dataBinding w:prefixMappings="xmlns:ns0='urn:microsoft-dynamics-nav/reports/NPR_NpRv_Voucher_Cloud/6014466/'" w:xpath="/ns0:NavWordReportXmlPart[1]/ns0:NpRv_Voucher[1]/ns0:Barcode_NpRvVoucher[1]" w:storeItemID="{3E9C6A6F-B694-4939-AC06-22C51602CA44}"/>
-                        <w:text/>
                         <w:alias w:val="#Nav: /NpRv_Voucher/Barcode_NpRvVoucher"/>
                         <w:tag w:val="#Nav: NPR_NpRv_Voucher_Cloud/6014466"/>
+                        <w:id w:val="-958181848"/>
+                        <w:dataBinding w:prefixMappings="xmlns:ns0='urn:microsoft-dynamics-nav/reports/NPR_NpRv_Voucher_Cloud/6014466/'" w:xpath="/ns0:NavWordReportXmlPart[1]/ns0:NpRv_Voucher[1]/ns0:Barcode_NpRvVoucher[1]" w:storeItemID="{26795E41-D66E-4872-883E-1315C31AC0C9}"/>
+                        <w:text/>
                       </w:sdtPr>
                       <w:sdtContent>
                         <w:p>
@@ -1441,11 +1424,18 @@
                           </w:pPr>
                           <w:r>
                             <w:rPr>
-                              <w:rStyle w:val="PlaceholderText"/>
-                              <w:rFonts w:ascii="IDAUtomationC128M" w:hAnsi="IDAUtomationC128M"/>
-                              <w:color w:val="FFFFFF" w:themeColor="background1"/>
+                              <w:rFonts w:ascii="IDAUtomationC39M" w:hAnsi="IDAUtomationC39M" w:cs="Segoe UI Light"/>
+                              <w:b/>
+                              <w:bCs/>
+                              <w:caps/>
+                              <w:color w:val="000000" w:themeColor="text1"/>
+                              <w:spacing w:val="20"/>
+                              <w:position w:val="20"/>
+                              <w:sz w:val="28"/>
+                              <w:szCs w:val="28"/>
+                              <w:lang w:val="sr-Latn-RS"/>
                             </w:rPr>
-                            <w:t>Click or tap here to enter text.</w:t>
+                            <w:t>Barcode_NpRvVoucher</w:t>
                           </w:r>
                         </w:p>
                       </w:sdtContent>
@@ -2265,9 +2255,7 @@
 </a:theme>
 </file>
 
-<file path=customXML/item3.xml>��< ? x m l   v e r s i o n = " 1 . 0 "   e n c o d i n g = " u t f - 1 6 " ? > - 
- < N a v W o r d R e p o r t X m l P a r t   x m l n s = " u r n : m i c r o s o f t - d y n a m i c s - n a v / r e p o r t s / N P R _ N p R v _ V o u c h e r _ C l o u d / 6 0 1 4 4 6 6 / " > +<file path=customXml/item1.xml>��< ? x m l   v e r s i o n = " 1 . 0 "   e n c o d i n g = " u t f - 1 6 " ? > < N a v W o r d R e p o r t X m l P a r t   x m l n s = " u r n : m i c r o s o f t - d y n a m i c s - n a v / r e p o r t s / N P R _ N p R v _ V o u c h e r _ C l o u d / 6 0 1 4 4 6 6 / " >   
      < N p R v _ V o u c h e r >   
@@ -2378,6 +2366,14 @@
 
 <file path=customXml/item2.xml><?xml version="1.0" encoding="utf-8"?>
 <b:Sources xmlns:b="http://schemas.openxmlformats.org/officeDocument/2006/bibliography" xmlns="http://schemas.openxmlformats.org/officeDocument/2006/bibliography" SelectedStyle="\APASixthEditionOfficeOnline.xsl" StyleName="APA" Version="6"/>
+</file>
+
+<file path=customXml/itemProps1.xml><?xml version="1.0" encoding="utf-8"?>
+<ds:datastoreItem xmlns:ds="http://schemas.openxmlformats.org/officeDocument/2006/customXml" ds:itemID="{26795E41-D66E-4872-883E-1315C31AC0C9}">
+  <ds:schemaRefs>
+    <ds:schemaRef ds:uri="urn:microsoft-dynamics-nav/reports/NPR_NpRv_Voucher_Cloud/6014466/"/>
+  </ds:schemaRefs>
+</ds:datastoreItem>
 </file>
 
 <file path=customXml/itemProps2.xml><?xml version="1.0" encoding="utf-8"?>

</xml_diff>

<commit_message>
Merged PR 22288: New Gift Voucher Reports that uses CODE128 barcodes
</commit_message>
<xml_diff>
--- a/Application/src/_Reports/layouts/NpRv VoucherCloud.docx
+++ b/Application/src/_Reports/layouts/NpRv VoucherCloud.docx
@@ -1048,15 +1048,10 @@
                           <w:sdt>
                             <w:sdtPr>
                               <w:rPr>
-                                <w:rFonts w:ascii="IDAUtomationC39M" w:hAnsi="IDAUtomationC39M" w:cs="Segoe UI Light"/>
-                                <w:b/>
+                                <w:rFonts w:ascii="IDAUtomationC128M" w:hAnsi="IDAUtomationC128M" w:cs="Segoe UI Light"/>
                                 <w:bCs/>
-                                <w:caps/>
                                 <w:color w:val="000000" w:themeColor="text1"/>
-                                <w:spacing w:val="20"/>
-                                <w:position w:val="20"/>
-                                <w:sz w:val="28"/>
-                                <w:szCs w:val="28"/>
+                                <w:szCs w:val="20"/>
                                 <w:lang w:val="sr-Latn-RS"/>
                               </w:rPr>
                               <w:alias w:val="#Nav: /NpRv_Voucher/Barcode_NpRvVoucher"/>
@@ -1084,15 +1079,10 @@
                                 </w:pPr>
                                 <w:r>
                                   <w:rPr>
-                                    <w:rFonts w:ascii="IDAUtomationC39M" w:hAnsi="IDAUtomationC39M" w:cs="Segoe UI Light"/>
-                                    <w:b/>
+                                    <w:rFonts w:ascii="IDAUtomationC128M" w:hAnsi="IDAUtomationC128M" w:cs="Segoe UI Light"/>
                                     <w:bCs/>
-                                    <w:caps/>
                                     <w:color w:val="000000" w:themeColor="text1"/>
-                                    <w:spacing w:val="20"/>
-                                    <w:position w:val="20"/>
-                                    <w:sz w:val="28"/>
-                                    <w:szCs w:val="28"/>
+                                    <w:szCs w:val="20"/>
                                     <w:lang w:val="sr-Latn-RS"/>
                                   </w:rPr>
                                   <w:t>Barcode_NpRvVoucher</w:t>
@@ -1388,15 +1378,10 @@
                     <w:sdt>
                       <w:sdtPr>
                         <w:rPr>
-                          <w:rFonts w:ascii="IDAUtomationC39M" w:hAnsi="IDAUtomationC39M" w:cs="Segoe UI Light"/>
-                          <w:b/>
+                          <w:rFonts w:ascii="IDAUtomationC128M" w:hAnsi="IDAUtomationC128M" w:cs="Segoe UI Light"/>
                           <w:bCs/>
-                          <w:caps/>
                           <w:color w:val="000000" w:themeColor="text1"/>
-                          <w:spacing w:val="20"/>
-                          <w:position w:val="20"/>
-                          <w:sz w:val="28"/>
-                          <w:szCs w:val="28"/>
+                          <w:szCs w:val="20"/>
                           <w:lang w:val="sr-Latn-RS"/>
                         </w:rPr>
                         <w:alias w:val="#Nav: /NpRv_Voucher/Barcode_NpRvVoucher"/>
@@ -1424,15 +1409,10 @@
                           </w:pPr>
                           <w:r>
                             <w:rPr>
-                              <w:rFonts w:ascii="IDAUtomationC39M" w:hAnsi="IDAUtomationC39M" w:cs="Segoe UI Light"/>
-                              <w:b/>
+                              <w:rFonts w:ascii="IDAUtomationC128M" w:hAnsi="IDAUtomationC128M" w:cs="Segoe UI Light"/>
                               <w:bCs/>
-                              <w:caps/>
                               <w:color w:val="000000" w:themeColor="text1"/>
-                              <w:spacing w:val="20"/>
-                              <w:position w:val="20"/>
-                              <w:sz w:val="28"/>
-                              <w:szCs w:val="28"/>
+                              <w:szCs w:val="20"/>
                               <w:lang w:val="sr-Latn-RS"/>
                             </w:rPr>
                             <w:t>Barcode_NpRvVoucher</w:t>
@@ -2255,7 +2235,11 @@
 </a:theme>
 </file>
 
-<file path=customXml/item1.xml>��< ? x m l   v e r s i o n = " 1 . 0 "   e n c o d i n g = " u t f - 1 6 " ? > < N a v W o r d R e p o r t X m l P a r t   x m l n s = " u r n : m i c r o s o f t - d y n a m i c s - n a v / r e p o r t s / N P R _ N p R v _ V o u c h e r _ C l o u d / 6 0 1 4 4 6 6 / " > +<file path=customXml/item1.xml><?xml version="1.0" encoding="utf-8"?>
+<b:Sources xmlns:b="http://schemas.openxmlformats.org/officeDocument/2006/bibliography" xmlns="http://schemas.openxmlformats.org/officeDocument/2006/bibliography" SelectedStyle="\APASixthEditionOfficeOnline.xsl" StyleName="APA" Version="6"/>
+</file>
+
+<file path=customXml/item2.xml>��< ? x m l   v e r s i o n = " 1 . 0 "   e n c o d i n g = " u t f - 1 6 " ? > < N a v W o r d R e p o r t X m l P a r t   x m l n s = " u r n : m i c r o s o f t - d y n a m i c s - n a v / r e p o r t s / N P R _ N p R v _ V o u c h e r _ C l o u d / 6 0 1 4 4 6 6 / " >   
      < N p R v _ V o u c h e r >   
@@ -2364,22 +2348,18 @@
  < / N a v W o r d R e p o r t X m l P a r t > 
 </file>
 
-<file path=customXml/item2.xml><?xml version="1.0" encoding="utf-8"?>
-<b:Sources xmlns:b="http://schemas.openxmlformats.org/officeDocument/2006/bibliography" xmlns="http://schemas.openxmlformats.org/officeDocument/2006/bibliography" SelectedStyle="\APASixthEditionOfficeOnline.xsl" StyleName="APA" Version="6"/>
+<file path=customXml/itemProps1.xml><?xml version="1.0" encoding="utf-8"?>
+<ds:datastoreItem xmlns:ds="http://schemas.openxmlformats.org/officeDocument/2006/customXml" ds:itemID="{B6B75FD5-375C-4FE2-9A42-5B242CF7E8C5}">
+  <ds:schemaRefs>
+    <ds:schemaRef ds:uri="http://schemas.openxmlformats.org/officeDocument/2006/bibliography"/>
+  </ds:schemaRefs>
+</ds:datastoreItem>
 </file>
 
-<file path=customXml/itemProps1.xml><?xml version="1.0" encoding="utf-8"?>
+<file path=customXml/itemProps2.xml><?xml version="1.0" encoding="utf-8"?>
 <ds:datastoreItem xmlns:ds="http://schemas.openxmlformats.org/officeDocument/2006/customXml" ds:itemID="{26795E41-D66E-4872-883E-1315C31AC0C9}">
   <ds:schemaRefs>
     <ds:schemaRef ds:uri="urn:microsoft-dynamics-nav/reports/NPR_NpRv_Voucher_Cloud/6014466/"/>
   </ds:schemaRefs>
 </ds:datastoreItem>
-</file>
-
-<file path=customXml/itemProps2.xml><?xml version="1.0" encoding="utf-8"?>
-<ds:datastoreItem xmlns:ds="http://schemas.openxmlformats.org/officeDocument/2006/customXml" ds:itemID="{B6B75FD5-375C-4FE2-9A42-5B242CF7E8C5}">
-  <ds:schemaRefs>
-    <ds:schemaRef ds:uri="http://schemas.openxmlformats.org/officeDocument/2006/bibliography"/>
-  </ds:schemaRefs>
-</ds:datastoreItem>
 </file>
</xml_diff>